<commit_message>
maxspoelbeurten per was worden nu ook correct ingelezen. WasprogrammaController correct hernoemd
</commit_message>
<xml_diff>
--- a/Agenda's en notulen/Notulen Maandag 11-1.docx
+++ b/Agenda's en notulen/Notulen Maandag 11-1.docx
@@ -70,7 +70,19 @@
         <w:rPr>
           <w:rFonts w:ascii="Arial" w:hAnsi="Arial" w:cs="Arial"/>
         </w:rPr>
-        <w:t>10:10</w:t>
+        <w:t>10:</w:t>
+      </w:r>
+      <w:r>
+        <w:rPr>
+          <w:rFonts w:ascii="Arial" w:hAnsi="Arial" w:cs="Arial"/>
+        </w:rPr>
+        <w:t>1</w:t>
+      </w:r>
+      <w:r>
+        <w:rPr>
+          <w:rFonts w:ascii="Arial" w:hAnsi="Arial" w:cs="Arial"/>
+        </w:rPr>
+        <w:t>0</w:t>
       </w:r>
     </w:p>
     <w:p>
@@ -443,7 +455,10 @@
     <w:p>
       <w:pPr>
         <w:pStyle w:val="NoSpacing"/>
-        <w:ind w:left="1440"/>
+        <w:numPr>
+          <w:ilvl w:val="0"/>
+          <w:numId w:val="15"/>
+        </w:numPr>
         <w:rPr>
           <w:rStyle w:val="IntenseEmphasis"/>
           <w:rFonts w:ascii="Arial" w:hAnsi="Arial" w:cs="Arial"/>
@@ -466,7 +481,167 @@
           <w:color w:val="auto"/>
           <w:sz w:val="24"/>
         </w:rPr>
-        <w:t>Dit moet nog verder afgemaakt worden. Vervolgens moet Joost hier nog naar kijken…</w:t>
+        <w:t>Nieuwe punten</w:t>
+      </w:r>
+    </w:p>
+    <w:p>
+      <w:pPr>
+        <w:pStyle w:val="NoSpacing"/>
+        <w:numPr>
+          <w:ilvl w:val="1"/>
+          <w:numId w:val="15"/>
+        </w:numPr>
+        <w:rPr>
+          <w:rStyle w:val="IntenseEmphasis"/>
+          <w:rFonts w:ascii="Arial" w:hAnsi="Arial" w:cs="Arial"/>
+          <w:b w:val="0"/>
+          <w:bCs w:val="0"/>
+          <w:i w:val="0"/>
+          <w:iCs w:val="0"/>
+          <w:color w:val="auto"/>
+          <w:sz w:val="24"/>
+        </w:rPr>
+      </w:pPr>
+      <w:r>
+        <w:rPr>
+          <w:rStyle w:val="IntenseEmphasis"/>
+          <w:rFonts w:ascii="Arial" w:hAnsi="Arial" w:cs="Arial"/>
+          <w:b w:val="0"/>
+          <w:bCs w:val="0"/>
+          <w:i w:val="0"/>
+          <w:iCs w:val="0"/>
+          <w:color w:val="auto"/>
+          <w:sz w:val="24"/>
+        </w:rPr>
+        <w:t>Begintijd rest van de week.</w:t>
+      </w:r>
+    </w:p>
+    <w:p>
+      <w:pPr>
+        <w:pStyle w:val="NoSpacing"/>
+        <w:numPr>
+          <w:ilvl w:val="1"/>
+          <w:numId w:val="15"/>
+        </w:numPr>
+        <w:rPr>
+          <w:rStyle w:val="IntenseEmphasis"/>
+          <w:rFonts w:ascii="Arial" w:hAnsi="Arial" w:cs="Arial"/>
+          <w:b w:val="0"/>
+          <w:bCs w:val="0"/>
+          <w:i w:val="0"/>
+          <w:iCs w:val="0"/>
+          <w:color w:val="auto"/>
+          <w:sz w:val="24"/>
+        </w:rPr>
+      </w:pPr>
+      <w:r>
+        <w:rPr>
+          <w:rStyle w:val="IntenseEmphasis"/>
+          <w:rFonts w:ascii="Arial" w:hAnsi="Arial" w:cs="Arial"/>
+          <w:b w:val="0"/>
+          <w:bCs w:val="0"/>
+          <w:i w:val="0"/>
+          <w:iCs w:val="0"/>
+          <w:color w:val="auto"/>
+          <w:sz w:val="24"/>
+        </w:rPr>
+        <w:t>LPC1114FN28/102 aansluiten op Breadboard</w:t>
+      </w:r>
+    </w:p>
+    <w:p>
+      <w:pPr>
+        <w:pStyle w:val="NoSpacing"/>
+        <w:numPr>
+          <w:ilvl w:val="1"/>
+          <w:numId w:val="15"/>
+        </w:numPr>
+        <w:rPr>
+          <w:rStyle w:val="IntenseEmphasis"/>
+          <w:rFonts w:ascii="Arial" w:hAnsi="Arial" w:cs="Arial"/>
+          <w:b w:val="0"/>
+          <w:bCs w:val="0"/>
+          <w:i w:val="0"/>
+          <w:iCs w:val="0"/>
+          <w:color w:val="auto"/>
+          <w:sz w:val="24"/>
+        </w:rPr>
+      </w:pPr>
+      <w:r>
+        <w:rPr>
+          <w:rStyle w:val="IntenseEmphasis"/>
+          <w:rFonts w:ascii="Arial" w:hAnsi="Arial" w:cs="Arial"/>
+          <w:b w:val="0"/>
+          <w:bCs w:val="0"/>
+          <w:i w:val="0"/>
+          <w:iCs w:val="0"/>
+          <w:color w:val="auto"/>
+          <w:sz w:val="24"/>
+        </w:rPr>
+        <w:t>Webserver aan wasmachine koppelen.</w:t>
+      </w:r>
+    </w:p>
+    <w:p>
+      <w:pPr>
+        <w:pStyle w:val="NoSpacing"/>
+        <w:numPr>
+          <w:ilvl w:val="1"/>
+          <w:numId w:val="15"/>
+        </w:numPr>
+        <w:rPr>
+          <w:rStyle w:val="IntenseEmphasis"/>
+          <w:rFonts w:ascii="Arial" w:hAnsi="Arial" w:cs="Arial"/>
+          <w:b w:val="0"/>
+          <w:bCs w:val="0"/>
+          <w:i w:val="0"/>
+          <w:iCs w:val="0"/>
+          <w:color w:val="auto"/>
+          <w:sz w:val="24"/>
+        </w:rPr>
+      </w:pPr>
+      <w:r>
+        <w:rPr>
+          <w:rStyle w:val="IntenseEmphasis"/>
+          <w:rFonts w:ascii="Arial" w:hAnsi="Arial" w:cs="Arial"/>
+          <w:b w:val="0"/>
+          <w:bCs w:val="0"/>
+          <w:i w:val="0"/>
+          <w:iCs w:val="0"/>
+          <w:color w:val="auto"/>
+          <w:sz w:val="24"/>
+        </w:rPr>
+        <w:t>Programma kunnen draaien op RTOS</w:t>
+      </w:r>
+    </w:p>
+    <w:p>
+      <w:pPr>
+        <w:pStyle w:val="NoSpacing"/>
+        <w:numPr>
+          <w:ilvl w:val="1"/>
+          <w:numId w:val="15"/>
+        </w:numPr>
+        <w:rPr>
+          <w:rStyle w:val="IntenseEmphasis"/>
+          <w:rFonts w:ascii="Arial" w:hAnsi="Arial" w:cs="Arial"/>
+          <w:b w:val="0"/>
+          <w:bCs w:val="0"/>
+          <w:i w:val="0"/>
+          <w:iCs w:val="0"/>
+          <w:color w:val="auto"/>
+          <w:sz w:val="24"/>
+        </w:rPr>
+      </w:pPr>
+      <w:r>
+        <w:rPr>
+          <w:rStyle w:val="IntenseEmphasis"/>
+          <w:rFonts w:ascii="Arial" w:hAnsi="Arial" w:cs="Arial"/>
+          <w:b w:val="0"/>
+          <w:bCs w:val="0"/>
+          <w:i w:val="0"/>
+          <w:iCs w:val="0"/>
+          <w:color w:val="auto"/>
+          <w:sz w:val="24"/>
+        </w:rPr>
+        <w:t xml:space="preserve">Testen wasmachine emulator werking </w:t>
       </w:r>
     </w:p>
     <w:p>
@@ -498,167 +673,7 @@
           <w:color w:val="auto"/>
           <w:sz w:val="24"/>
         </w:rPr>
-        <w:t>Nieuwe punten</w:t>
-      </w:r>
-    </w:p>
-    <w:p>
-      <w:pPr>
-        <w:pStyle w:val="NoSpacing"/>
-        <w:numPr>
-          <w:ilvl w:val="1"/>
-          <w:numId w:val="15"/>
-        </w:numPr>
-        <w:rPr>
-          <w:rStyle w:val="IntenseEmphasis"/>
-          <w:rFonts w:ascii="Arial" w:hAnsi="Arial" w:cs="Arial"/>
-          <w:b w:val="0"/>
-          <w:bCs w:val="0"/>
-          <w:i w:val="0"/>
-          <w:iCs w:val="0"/>
-          <w:color w:val="auto"/>
-          <w:sz w:val="24"/>
-        </w:rPr>
-      </w:pPr>
-      <w:r>
-        <w:rPr>
-          <w:rStyle w:val="IntenseEmphasis"/>
-          <w:rFonts w:ascii="Arial" w:hAnsi="Arial" w:cs="Arial"/>
-          <w:b w:val="0"/>
-          <w:bCs w:val="0"/>
-          <w:i w:val="0"/>
-          <w:iCs w:val="0"/>
-          <w:color w:val="auto"/>
-          <w:sz w:val="24"/>
-        </w:rPr>
-        <w:t>Begintijd rest van de week.</w:t>
-      </w:r>
-    </w:p>
-    <w:p>
-      <w:pPr>
-        <w:pStyle w:val="NoSpacing"/>
-        <w:numPr>
-          <w:ilvl w:val="1"/>
-          <w:numId w:val="15"/>
-        </w:numPr>
-        <w:rPr>
-          <w:rStyle w:val="IntenseEmphasis"/>
-          <w:rFonts w:ascii="Arial" w:hAnsi="Arial" w:cs="Arial"/>
-          <w:b w:val="0"/>
-          <w:bCs w:val="0"/>
-          <w:i w:val="0"/>
-          <w:iCs w:val="0"/>
-          <w:color w:val="auto"/>
-          <w:sz w:val="24"/>
-        </w:rPr>
-      </w:pPr>
-      <w:r>
-        <w:rPr>
-          <w:rStyle w:val="IntenseEmphasis"/>
-          <w:rFonts w:ascii="Arial" w:hAnsi="Arial" w:cs="Arial"/>
-          <w:b w:val="0"/>
-          <w:bCs w:val="0"/>
-          <w:i w:val="0"/>
-          <w:iCs w:val="0"/>
-          <w:color w:val="auto"/>
-          <w:sz w:val="24"/>
-        </w:rPr>
-        <w:t>LPC1114FN28/102 aansluiten op Breadboard</w:t>
-      </w:r>
-    </w:p>
-    <w:p>
-      <w:pPr>
-        <w:pStyle w:val="NoSpacing"/>
-        <w:numPr>
-          <w:ilvl w:val="1"/>
-          <w:numId w:val="15"/>
-        </w:numPr>
-        <w:rPr>
-          <w:rStyle w:val="IntenseEmphasis"/>
-          <w:rFonts w:ascii="Arial" w:hAnsi="Arial" w:cs="Arial"/>
-          <w:b w:val="0"/>
-          <w:bCs w:val="0"/>
-          <w:i w:val="0"/>
-          <w:iCs w:val="0"/>
-          <w:color w:val="auto"/>
-          <w:sz w:val="24"/>
-        </w:rPr>
-      </w:pPr>
-      <w:r>
-        <w:rPr>
-          <w:rStyle w:val="IntenseEmphasis"/>
-          <w:rFonts w:ascii="Arial" w:hAnsi="Arial" w:cs="Arial"/>
-          <w:b w:val="0"/>
-          <w:bCs w:val="0"/>
-          <w:i w:val="0"/>
-          <w:iCs w:val="0"/>
-          <w:color w:val="auto"/>
-          <w:sz w:val="24"/>
-        </w:rPr>
-        <w:t>Webserver aan wasmachine koppelen.</w:t>
-      </w:r>
-    </w:p>
-    <w:p>
-      <w:pPr>
-        <w:pStyle w:val="NoSpacing"/>
-        <w:numPr>
-          <w:ilvl w:val="1"/>
-          <w:numId w:val="15"/>
-        </w:numPr>
-        <w:rPr>
-          <w:rStyle w:val="IntenseEmphasis"/>
-          <w:rFonts w:ascii="Arial" w:hAnsi="Arial" w:cs="Arial"/>
-          <w:b w:val="0"/>
-          <w:bCs w:val="0"/>
-          <w:i w:val="0"/>
-          <w:iCs w:val="0"/>
-          <w:color w:val="auto"/>
-          <w:sz w:val="24"/>
-        </w:rPr>
-      </w:pPr>
-      <w:r>
-        <w:rPr>
-          <w:rStyle w:val="IntenseEmphasis"/>
-          <w:rFonts w:ascii="Arial" w:hAnsi="Arial" w:cs="Arial"/>
-          <w:b w:val="0"/>
-          <w:bCs w:val="0"/>
-          <w:i w:val="0"/>
-          <w:iCs w:val="0"/>
-          <w:color w:val="auto"/>
-          <w:sz w:val="24"/>
-        </w:rPr>
-        <w:t>Programma kunnen draaien op RTOS</w:t>
-      </w:r>
-    </w:p>
-    <w:p>
-      <w:pPr>
-        <w:pStyle w:val="NoSpacing"/>
-        <w:numPr>
-          <w:ilvl w:val="1"/>
-          <w:numId w:val="15"/>
-        </w:numPr>
-        <w:rPr>
-          <w:rStyle w:val="IntenseEmphasis"/>
-          <w:rFonts w:ascii="Arial" w:hAnsi="Arial" w:cs="Arial"/>
-          <w:b w:val="0"/>
-          <w:bCs w:val="0"/>
-          <w:i w:val="0"/>
-          <w:iCs w:val="0"/>
-          <w:color w:val="auto"/>
-          <w:sz w:val="24"/>
-        </w:rPr>
-      </w:pPr>
-      <w:r>
-        <w:rPr>
-          <w:rStyle w:val="IntenseEmphasis"/>
-          <w:rFonts w:ascii="Arial" w:hAnsi="Arial" w:cs="Arial"/>
-          <w:b w:val="0"/>
-          <w:bCs w:val="0"/>
-          <w:i w:val="0"/>
-          <w:iCs w:val="0"/>
-          <w:color w:val="auto"/>
-          <w:sz w:val="24"/>
-        </w:rPr>
-        <w:t xml:space="preserve">Testen wasmachine emulator werking </w:t>
+        <w:t>WVTTK</w:t>
       </w:r>
     </w:p>
     <w:p>
@@ -690,38 +705,6 @@
           <w:color w:val="auto"/>
           <w:sz w:val="24"/>
         </w:rPr>
-        <w:t>WVTTK</w:t>
-      </w:r>
-    </w:p>
-    <w:p>
-      <w:pPr>
-        <w:pStyle w:val="NoSpacing"/>
-        <w:numPr>
-          <w:ilvl w:val="0"/>
-          <w:numId w:val="15"/>
-        </w:numPr>
-        <w:rPr>
-          <w:rStyle w:val="IntenseEmphasis"/>
-          <w:rFonts w:ascii="Arial" w:hAnsi="Arial" w:cs="Arial"/>
-          <w:b w:val="0"/>
-          <w:bCs w:val="0"/>
-          <w:i w:val="0"/>
-          <w:iCs w:val="0"/>
-          <w:color w:val="auto"/>
-          <w:sz w:val="24"/>
-        </w:rPr>
-      </w:pPr>
-      <w:r>
-        <w:rPr>
-          <w:rStyle w:val="IntenseEmphasis"/>
-          <w:rFonts w:ascii="Arial" w:hAnsi="Arial" w:cs="Arial"/>
-          <w:b w:val="0"/>
-          <w:bCs w:val="0"/>
-          <w:i w:val="0"/>
-          <w:iCs w:val="0"/>
-          <w:color w:val="auto"/>
-          <w:sz w:val="24"/>
-        </w:rPr>
         <w:t>Terugkoppeling Notulist</w:t>
       </w:r>
       <w:r>
@@ -997,6 +980,7 @@
           <w:iCs w:val="0"/>
           <w:color w:val="auto"/>
         </w:rPr>
+        <w:lastRenderedPageBreak/>
         <w:t>Een gedetailleerde planning maken voor de resterende weken van dit project. Hierin worden dan de producteisen die gemaakt worden a.d.h.v. MoSCoW ingepland en eventueel belangrijke testen en documenten die ook opgeleverd moeten worden. Er kan verder ook naar het PVA gekeken worden voor de structurering van de planning.</w:t>
       </w:r>
     </w:p>
@@ -1204,43 +1188,151 @@
           <w:iCs w:val="0"/>
           <w:color w:val="auto"/>
         </w:rPr>
-        <w:t xml:space="preserve">Het breadboard </w:t>
-      </w:r>
-      <w:r>
-        <w:rPr>
-          <w:rStyle w:val="IntenseEmphasis"/>
-          <w:rFonts w:ascii="Arial" w:hAnsi="Arial" w:cs="Arial"/>
-          <w:b w:val="0"/>
-          <w:bCs w:val="0"/>
-          <w:i w:val="0"/>
-          <w:iCs w:val="0"/>
-          <w:color w:val="auto"/>
-        </w:rPr>
-        <w:t>in elkaar prikken</w:t>
-      </w:r>
-      <w:r>
-        <w:rPr>
-          <w:rStyle w:val="IntenseEmphasis"/>
-          <w:rFonts w:ascii="Arial" w:hAnsi="Arial" w:cs="Arial"/>
-          <w:b w:val="0"/>
-          <w:bCs w:val="0"/>
-          <w:i w:val="0"/>
-          <w:iCs w:val="0"/>
-          <w:color w:val="auto"/>
-        </w:rPr>
-        <w:t xml:space="preserve"> a.d.h.v. de documentatie die op sharepoint staat.Verder wordt de emulatiesoftware op de lpc gezet en alle draadjes aan het breadboard gekoppeld.</w:t>
-      </w:r>
-      <w:r>
-        <w:rPr>
-          <w:rStyle w:val="IntenseEmphasis"/>
-          <w:rFonts w:ascii="Arial" w:hAnsi="Arial" w:cs="Arial"/>
-          <w:b w:val="0"/>
-          <w:bCs w:val="0"/>
-          <w:i w:val="0"/>
-          <w:iCs w:val="0"/>
-          <w:color w:val="auto"/>
-        </w:rPr>
-        <w:t xml:space="preserve"> Zodat deze de basisfunctionalitiet van de wasmachine kan uitvoeren.</w:t>
+        <w:t>D</w:t>
+      </w:r>
+      <w:r>
+        <w:rPr>
+          <w:rStyle w:val="IntenseEmphasis"/>
+          <w:rFonts w:ascii="Arial" w:hAnsi="Arial" w:cs="Arial"/>
+          <w:b w:val="0"/>
+          <w:bCs w:val="0"/>
+          <w:i w:val="0"/>
+          <w:iCs w:val="0"/>
+          <w:color w:val="auto"/>
+        </w:rPr>
+        <w:t>e LPC1114FN28/102 ligt bij ieder nog thuis</w:t>
+      </w:r>
+      <w:r>
+        <w:rPr>
+          <w:rStyle w:val="IntenseEmphasis"/>
+          <w:rFonts w:ascii="Arial" w:hAnsi="Arial" w:cs="Arial"/>
+          <w:b w:val="0"/>
+          <w:bCs w:val="0"/>
+          <w:i w:val="0"/>
+          <w:iCs w:val="0"/>
+          <w:color w:val="auto"/>
+        </w:rPr>
+        <w:t xml:space="preserve">. Dus </w:t>
+      </w:r>
+      <w:r>
+        <w:rPr>
+          <w:rStyle w:val="IntenseEmphasis"/>
+          <w:rFonts w:ascii="Arial" w:hAnsi="Arial" w:cs="Arial"/>
+          <w:b w:val="0"/>
+          <w:bCs w:val="0"/>
+          <w:i w:val="0"/>
+          <w:iCs w:val="0"/>
+          <w:color w:val="auto"/>
+        </w:rPr>
+        <w:t xml:space="preserve">er wordt </w:t>
+      </w:r>
+      <w:r>
+        <w:rPr>
+          <w:rStyle w:val="IntenseEmphasis"/>
+          <w:rFonts w:ascii="Arial" w:hAnsi="Arial" w:cs="Arial"/>
+          <w:b w:val="0"/>
+          <w:bCs w:val="0"/>
+          <w:i w:val="0"/>
+          <w:iCs w:val="0"/>
+          <w:color w:val="auto"/>
+        </w:rPr>
+        <w:t xml:space="preserve">nu voornamelijk </w:t>
+      </w:r>
+      <w:r>
+        <w:rPr>
+          <w:rStyle w:val="IntenseEmphasis"/>
+          <w:rFonts w:ascii="Arial" w:hAnsi="Arial" w:cs="Arial"/>
+          <w:b w:val="0"/>
+          <w:bCs w:val="0"/>
+          <w:i w:val="0"/>
+          <w:iCs w:val="0"/>
+          <w:color w:val="auto"/>
+        </w:rPr>
+        <w:t>gericht</w:t>
+      </w:r>
+      <w:r>
+        <w:rPr>
+          <w:rStyle w:val="IntenseEmphasis"/>
+          <w:rFonts w:ascii="Arial" w:hAnsi="Arial" w:cs="Arial"/>
+          <w:b w:val="0"/>
+          <w:bCs w:val="0"/>
+          <w:i w:val="0"/>
+          <w:iCs w:val="0"/>
+          <w:color w:val="auto"/>
+        </w:rPr>
+        <w:t xml:space="preserve"> op andere zaken</w:t>
+      </w:r>
+      <w:r>
+        <w:rPr>
+          <w:rStyle w:val="IntenseEmphasis"/>
+          <w:rFonts w:ascii="Arial" w:hAnsi="Arial" w:cs="Arial"/>
+          <w:b w:val="0"/>
+          <w:bCs w:val="0"/>
+          <w:i w:val="0"/>
+          <w:iCs w:val="0"/>
+          <w:color w:val="auto"/>
+        </w:rPr>
+        <w:t xml:space="preserve">. </w:t>
+      </w:r>
+      <w:r>
+        <w:rPr>
+          <w:rStyle w:val="IntenseEmphasis"/>
+          <w:rFonts w:ascii="Arial" w:hAnsi="Arial" w:cs="Arial"/>
+          <w:b w:val="0"/>
+          <w:bCs w:val="0"/>
+          <w:i w:val="0"/>
+          <w:iCs w:val="0"/>
+          <w:color w:val="auto"/>
+        </w:rPr>
+        <w:t>Joost en Koen</w:t>
+      </w:r>
+      <w:r>
+        <w:rPr>
+          <w:rStyle w:val="IntenseEmphasis"/>
+          <w:rFonts w:ascii="Arial" w:hAnsi="Arial" w:cs="Arial"/>
+          <w:b w:val="0"/>
+          <w:bCs w:val="0"/>
+          <w:i w:val="0"/>
+          <w:iCs w:val="0"/>
+          <w:color w:val="auto"/>
+        </w:rPr>
+        <w:t xml:space="preserve"> gaan hier</w:t>
+      </w:r>
+      <w:r>
+        <w:rPr>
+          <w:rStyle w:val="IntenseEmphasis"/>
+          <w:rFonts w:ascii="Arial" w:hAnsi="Arial" w:cs="Arial"/>
+          <w:b w:val="0"/>
+          <w:bCs w:val="0"/>
+          <w:i w:val="0"/>
+          <w:iCs w:val="0"/>
+          <w:color w:val="auto"/>
+        </w:rPr>
+        <w:t>mee</w:t>
+      </w:r>
+      <w:r>
+        <w:rPr>
+          <w:rStyle w:val="IntenseEmphasis"/>
+          <w:rFonts w:ascii="Arial" w:hAnsi="Arial" w:cs="Arial"/>
+          <w:b w:val="0"/>
+          <w:bCs w:val="0"/>
+          <w:i w:val="0"/>
+          <w:iCs w:val="0"/>
+          <w:color w:val="auto"/>
+        </w:rPr>
+        <w:t xml:space="preserve"> morgen</w:t>
+      </w:r>
+      <w:r>
+        <w:rPr>
+          <w:rStyle w:val="IntenseEmphasis"/>
+          <w:rFonts w:ascii="Arial" w:hAnsi="Arial" w:cs="Arial"/>
+          <w:b w:val="0"/>
+          <w:bCs w:val="0"/>
+          <w:i w:val="0"/>
+          <w:iCs w:val="0"/>
+          <w:color w:val="auto"/>
+        </w:rPr>
+        <w:t xml:space="preserve"> aan de slag.</w:t>
       </w:r>
     </w:p>
     <w:p>
@@ -1423,145 +1515,94 @@
           <w:iCs w:val="0"/>
           <w:color w:val="auto"/>
         </w:rPr>
-        <w:t xml:space="preserve">De wasmachine-emulator wordt getest m.b.v. een programma dat door Marten is gemaakt wat meegeleverd was met het software pakket. </w:t>
-      </w:r>
-      <w:r>
-        <w:rPr>
-          <w:rStyle w:val="IntenseEmphasis"/>
-          <w:rFonts w:ascii="Arial" w:hAnsi="Arial" w:cs="Arial"/>
-          <w:b w:val="0"/>
-          <w:bCs w:val="0"/>
-          <w:i w:val="0"/>
-          <w:iCs w:val="0"/>
-          <w:color w:val="auto"/>
-        </w:rPr>
-        <w:t>Als alle componenten goed zijn aangesloten zal het programma ook correct werken en zal er voor de rest niet meer aan geknoeid hoeven worden.</w:t>
-      </w:r>
-    </w:p>
-    <w:p>
-      <w:pPr>
-        <w:rPr>
-          <w:rStyle w:val="IntenseEmphasis"/>
-          <w:rFonts w:ascii="Arial" w:hAnsi="Arial" w:cs="Arial"/>
-          <w:b w:val="0"/>
-          <w:bCs w:val="0"/>
-          <w:i w:val="0"/>
-          <w:iCs w:val="0"/>
-          <w:color w:val="auto"/>
-        </w:rPr>
-      </w:pPr>
-    </w:p>
-    <w:p>
-      <w:pPr>
-        <w:rPr>
-          <w:rStyle w:val="IntenseEmphasis"/>
-          <w:rFonts w:ascii="Arial" w:hAnsi="Arial" w:cs="Arial"/>
-          <w:i w:val="0"/>
-          <w:sz w:val="32"/>
-        </w:rPr>
-      </w:pPr>
-      <w:r>
-        <w:rPr>
-          <w:rStyle w:val="IntenseEmphasis"/>
-          <w:rFonts w:ascii="Arial" w:hAnsi="Arial" w:cs="Arial"/>
-          <w:i w:val="0"/>
-          <w:sz w:val="32"/>
-        </w:rPr>
-        <w:t>Wat verder ter tafel komt</w:t>
-      </w:r>
-    </w:p>
-    <w:p>
-      <w:pPr>
-        <w:rPr>
-          <w:rStyle w:val="IntenseEmphasis"/>
-          <w:rFonts w:ascii="Arial" w:hAnsi="Arial" w:cs="Arial"/>
-          <w:b w:val="0"/>
-          <w:bCs w:val="0"/>
-          <w:i w:val="0"/>
-          <w:iCs w:val="0"/>
-          <w:color w:val="auto"/>
-        </w:rPr>
-      </w:pPr>
-      <w:r>
-        <w:rPr>
-          <w:rStyle w:val="IntenseEmphasis"/>
-          <w:rFonts w:ascii="Arial" w:hAnsi="Arial" w:cs="Arial"/>
-          <w:b w:val="0"/>
-          <w:bCs w:val="0"/>
-          <w:i w:val="0"/>
-          <w:iCs w:val="0"/>
-          <w:color w:val="auto"/>
-        </w:rPr>
-        <w:t>Joost moet gedurende de ochtend-middag naar het ziekenhuis. Het is nog onbekend hoelaat hij terug zal zijn.</w:t>
-      </w:r>
-    </w:p>
-    <w:p>
-      <w:pPr>
-        <w:rPr>
-          <w:rStyle w:val="IntenseEmphasis"/>
-          <w:rFonts w:ascii="Arial" w:hAnsi="Arial" w:cs="Arial"/>
-          <w:b w:val="0"/>
-          <w:bCs w:val="0"/>
-          <w:i w:val="0"/>
-          <w:iCs w:val="0"/>
-          <w:color w:val="auto"/>
-        </w:rPr>
-      </w:pPr>
-      <w:r>
-        <w:rPr>
-          <w:rStyle w:val="IntenseEmphasis"/>
-          <w:rFonts w:ascii="Arial" w:hAnsi="Arial" w:cs="Arial"/>
-          <w:b w:val="0"/>
-          <w:bCs w:val="0"/>
-          <w:i w:val="0"/>
-          <w:iCs w:val="0"/>
-          <w:color w:val="auto"/>
-        </w:rPr>
-        <w:t>Jessy heeft laatste tijd weer wat meer last van zijn rug. Dus het zal kunnen voorkomen dat hij eerder weg moet/thuis blijft.</w:t>
-      </w:r>
-    </w:p>
-    <w:p>
-      <w:pPr>
-        <w:rPr>
-          <w:rStyle w:val="IntenseEmphasis"/>
-          <w:rFonts w:ascii="Arial" w:hAnsi="Arial" w:cs="Arial"/>
-          <w:b w:val="0"/>
-          <w:bCs w:val="0"/>
-          <w:i w:val="0"/>
-          <w:iCs w:val="0"/>
-          <w:color w:val="auto"/>
-        </w:rPr>
-      </w:pPr>
-    </w:p>
-    <w:p>
-      <w:pPr>
-        <w:rPr>
-          <w:rStyle w:val="IntenseEmphasis"/>
-          <w:rFonts w:ascii="Arial" w:hAnsi="Arial" w:cs="Arial"/>
-          <w:i w:val="0"/>
-          <w:sz w:val="32"/>
-        </w:rPr>
-      </w:pPr>
-    </w:p>
-    <w:p>
-      <w:pPr>
-        <w:rPr>
-          <w:rStyle w:val="IntenseEmphasis"/>
-          <w:rFonts w:ascii="Arial" w:hAnsi="Arial" w:cs="Arial"/>
-          <w:i w:val="0"/>
-          <w:sz w:val="32"/>
-        </w:rPr>
-      </w:pPr>
+        <w:t>Kan nog niet gedaan worden aangezien de lpc ook nog niet is aangesloten op het breadboard.</w:t>
+      </w:r>
       <w:bookmarkStart w:id="1" w:name="_GoBack"/>
       <w:bookmarkEnd w:id="1"/>
-      <w:r>
+    </w:p>
+    <w:p>
+      <w:pPr>
+        <w:rPr>
+          <w:rStyle w:val="IntenseEmphasis"/>
+          <w:rFonts w:ascii="Arial" w:hAnsi="Arial" w:cs="Arial"/>
+          <w:b w:val="0"/>
+          <w:bCs w:val="0"/>
+          <w:i w:val="0"/>
+          <w:iCs w:val="0"/>
+          <w:color w:val="auto"/>
+        </w:rPr>
+      </w:pPr>
+    </w:p>
+    <w:p>
+      <w:pPr>
         <w:rPr>
           <w:rStyle w:val="IntenseEmphasis"/>
           <w:rFonts w:ascii="Arial" w:hAnsi="Arial" w:cs="Arial"/>
           <w:i w:val="0"/>
           <w:sz w:val="32"/>
         </w:rPr>
-        <w:lastRenderedPageBreak/>
+      </w:pPr>
+      <w:r>
+        <w:rPr>
+          <w:rStyle w:val="IntenseEmphasis"/>
+          <w:rFonts w:ascii="Arial" w:hAnsi="Arial" w:cs="Arial"/>
+          <w:i w:val="0"/>
+          <w:sz w:val="32"/>
+        </w:rPr>
+        <w:t>Wat verder ter tafel komt</w:t>
+      </w:r>
+    </w:p>
+    <w:p>
+      <w:pPr>
+        <w:rPr>
+          <w:rStyle w:val="IntenseEmphasis"/>
+          <w:rFonts w:ascii="Arial" w:hAnsi="Arial" w:cs="Arial"/>
+          <w:b w:val="0"/>
+          <w:bCs w:val="0"/>
+          <w:i w:val="0"/>
+          <w:iCs w:val="0"/>
+          <w:color w:val="auto"/>
+        </w:rPr>
+      </w:pPr>
+      <w:r>
+        <w:rPr>
+          <w:rStyle w:val="IntenseEmphasis"/>
+          <w:rFonts w:ascii="Arial" w:hAnsi="Arial" w:cs="Arial"/>
+          <w:b w:val="0"/>
+          <w:bCs w:val="0"/>
+          <w:i w:val="0"/>
+          <w:iCs w:val="0"/>
+          <w:color w:val="auto"/>
+        </w:rPr>
+        <w:t>Niks</w:t>
+      </w:r>
+    </w:p>
+    <w:p>
+      <w:pPr>
+        <w:rPr>
+          <w:rStyle w:val="IntenseEmphasis"/>
+          <w:rFonts w:ascii="Arial" w:hAnsi="Arial" w:cs="Arial"/>
+          <w:i w:val="0"/>
+          <w:sz w:val="32"/>
+        </w:rPr>
+      </w:pPr>
+    </w:p>
+    <w:p>
+      <w:pPr>
+        <w:rPr>
+          <w:rStyle w:val="IntenseEmphasis"/>
+          <w:rFonts w:ascii="Arial" w:hAnsi="Arial" w:cs="Arial"/>
+          <w:i w:val="0"/>
+          <w:sz w:val="32"/>
+        </w:rPr>
+      </w:pPr>
+      <w:r>
+        <w:rPr>
+          <w:rStyle w:val="IntenseEmphasis"/>
+          <w:rFonts w:ascii="Arial" w:hAnsi="Arial" w:cs="Arial"/>
+          <w:i w:val="0"/>
+          <w:sz w:val="32"/>
+        </w:rPr>
         <w:t>Terugkoppeling Notulist</w:t>
       </w:r>
     </w:p>
@@ -1650,7 +1691,19 @@
           <w:iCs w:val="0"/>
           <w:color w:val="auto"/>
         </w:rPr>
-        <w:t xml:space="preserve"> 10:4</w:t>
+        <w:t xml:space="preserve"> 10:</w:t>
+      </w:r>
+      <w:r>
+        <w:rPr>
+          <w:rStyle w:val="IntenseEmphasis"/>
+          <w:rFonts w:ascii="Arial" w:hAnsi="Arial" w:cs="Arial"/>
+          <w:b w:val="0"/>
+          <w:bCs w:val="0"/>
+          <w:i w:val="0"/>
+          <w:iCs w:val="0"/>
+          <w:color w:val="auto"/>
+        </w:rPr>
+        <w:t>4</w:t>
       </w:r>
       <w:r>
         <w:rPr>
@@ -1860,11 +1913,21 @@
           <w:r>
             <w:t>/</w:t>
           </w:r>
-          <w:fldSimple w:instr=" NUMPAGES  \* MERGEFORMAT ">
-            <w:r>
-              <w:t>3</w:t>
-            </w:r>
-          </w:fldSimple>
+          <w:r>
+            <w:fldChar w:fldCharType="begin"/>
+          </w:r>
+          <w:r>
+            <w:instrText xml:space="preserve"> NUMPAGES  \* MERGEFORMAT </w:instrText>
+          </w:r>
+          <w:r>
+            <w:fldChar w:fldCharType="separate"/>
+          </w:r>
+          <w:r>
+            <w:t>2</w:t>
+          </w:r>
+          <w:r>
+            <w:fldChar w:fldCharType="end"/>
+          </w:r>
         </w:p>
       </w:tc>
     </w:tr>
@@ -5226,12 +5289,9 @@
 </file>
 
 <file path=customXml/item1.xml><?xml version="1.0" encoding="utf-8"?>
-<?mso-contentType ?>
-<FormTemplates xmlns="http://schemas.microsoft.com/sharepoint/v3/contenttype/forms">
-  <Display>DocumentLibraryForm</Display>
-  <Edit>DocumentLibraryForm</Edit>
-  <New>DocumentLibraryForm</New>
-</FormTemplates>
+<p:properties xmlns:p="http://schemas.microsoft.com/office/2006/metadata/properties" xmlns:xsi="http://www.w3.org/2001/XMLSchema-instance" xmlns:pc="http://schemas.microsoft.com/office/infopath/2007/PartnerControls">
+  <documentManagement/>
+</p:properties>
 </file>
 
 <file path=customXml/item2.xml><?xml version="1.0" encoding="utf-8"?>
@@ -5349,15 +5409,19 @@
 </file>
 
 <file path=customXml/item3.xml><?xml version="1.0" encoding="utf-8"?>
-<p:properties xmlns:p="http://schemas.microsoft.com/office/2006/metadata/properties" xmlns:xsi="http://www.w3.org/2001/XMLSchema-instance" xmlns:pc="http://schemas.microsoft.com/office/infopath/2007/PartnerControls">
-  <documentManagement/>
-</p:properties>
+<?mso-contentType ?>
+<FormTemplates xmlns="http://schemas.microsoft.com/sharepoint/v3/contenttype/forms">
+  <Display>DocumentLibraryForm</Display>
+  <Edit>DocumentLibraryForm</Edit>
+  <New>DocumentLibraryForm</New>
+</FormTemplates>
 </file>
 
 <file path=customXml/itemProps1.xml><?xml version="1.0" encoding="utf-8"?>
-<ds:datastoreItem xmlns:ds="http://schemas.openxmlformats.org/officeDocument/2006/customXml" ds:itemID="{20DBA75D-3E13-4830-AD78-E47DE22E9054}">
+<ds:datastoreItem xmlns:ds="http://schemas.openxmlformats.org/officeDocument/2006/customXml" ds:itemID="{CC97A039-4D0E-49DF-A6F6-3456B9A544F1}">
   <ds:schemaRefs>
-    <ds:schemaRef ds:uri="http://schemas.microsoft.com/sharepoint/v3/contenttype/forms"/>
+    <ds:schemaRef ds:uri="http://schemas.microsoft.com/office/2006/metadata/properties"/>
+    <ds:schemaRef ds:uri="http://schemas.microsoft.com/office/infopath/2007/PartnerControls"/>
   </ds:schemaRefs>
 </ds:datastoreItem>
 </file>
@@ -5379,10 +5443,9 @@
 </file>
 
 <file path=customXml/itemProps3.xml><?xml version="1.0" encoding="utf-8"?>
-<ds:datastoreItem xmlns:ds="http://schemas.openxmlformats.org/officeDocument/2006/customXml" ds:itemID="{CC97A039-4D0E-49DF-A6F6-3456B9A544F1}">
+<ds:datastoreItem xmlns:ds="http://schemas.openxmlformats.org/officeDocument/2006/customXml" ds:itemID="{20DBA75D-3E13-4830-AD78-E47DE22E9054}">
   <ds:schemaRefs>
-    <ds:schemaRef ds:uri="http://schemas.microsoft.com/office/2006/metadata/properties"/>
-    <ds:schemaRef ds:uri="http://schemas.microsoft.com/office/infopath/2007/PartnerControls"/>
+    <ds:schemaRef ds:uri="http://schemas.microsoft.com/sharepoint/v3/contenttype/forms"/>
   </ds:schemaRefs>
 </ds:datastoreItem>
 </file>
</xml_diff>